<commit_message>
SubSection/6 edited/added quality attributes
</commit_message>
<xml_diff>
--- a/SubSections/6 - Quality attributes.docx
+++ b/SubSections/6 - Quality attributes.docx
@@ -1,14 +1,20 @@
 
 <file path=word/document.xml><?xml version="1.0" encoding="utf-8"?>
-<w:document xmlns:wpc="http://schemas.microsoft.com/office/word/2010/wordprocessingCanvas" xmlns:cx="http://schemas.microsoft.com/office/drawing/2014/chartex" xmlns:cx1="http://schemas.microsoft.com/office/drawing/2015/9/8/chartex" xmlns:cx2="http://schemas.microsoft.com/office/drawing/2015/10/21/chartex" xmlns:cx3="http://schemas.microsoft.com/office/drawing/2016/5/9/chartex" xmlns:cx4="http://schemas.microsoft.com/office/drawing/2016/5/10/chartex" xmlns:cx5="http://schemas.microsoft.com/office/drawing/2016/5/11/chartex" xmlns:mc="http://schemas.openxmlformats.org/markup-compatibility/2006" xmlns:o="urn:schemas-microsoft-com:office:office" xmlns:r="http://schemas.openxmlformats.org/officeDocument/2006/relationships" xmlns:m="http://schemas.openxmlformats.org/officeDocument/2006/math" xmlns:v="urn:schemas-microsoft-com:vml" xmlns:wp14="http://schemas.microsoft.com/office/word/2010/wordprocessingDrawing" xmlns:wp="http://schemas.openxmlformats.org/drawingml/2006/wordprocessingDrawing" xmlns:w10="urn:schemas-microsoft-com:office:word" xmlns:w="http://schemas.openxmlformats.org/wordprocessingml/2006/main" xmlns:w14="http://schemas.microsoft.com/office/word/2010/wordml" xmlns:w15="http://schemas.microsoft.com/office/word/2012/wordml" xmlns:w16se="http://schemas.microsoft.com/office/word/2015/wordml/symex" xmlns:wpg="http://schemas.microsoft.com/office/word/2010/wordprocessingGroup" xmlns:wpi="http://schemas.microsoft.com/office/word/2010/wordprocessingInk" xmlns:wne="http://schemas.microsoft.com/office/word/2006/wordml" xmlns:wps="http://schemas.microsoft.com/office/word/2010/wordprocessingShape" mc:Ignorable="w14 w15 w16se wp14">
+<w:document xmlns:wpc="http://schemas.microsoft.com/office/word/2010/wordprocessingCanvas" xmlns:mc="http://schemas.openxmlformats.org/markup-compatibility/2006" xmlns:o="urn:schemas-microsoft-com:office:office" xmlns:r="http://schemas.openxmlformats.org/officeDocument/2006/relationships" xmlns:m="http://schemas.openxmlformats.org/officeDocument/2006/math" xmlns:v="urn:schemas-microsoft-com:vml" xmlns:wp14="http://schemas.microsoft.com/office/word/2010/wordprocessingDrawing" xmlns:wp="http://schemas.openxmlformats.org/drawingml/2006/wordprocessingDrawing" xmlns:w10="urn:schemas-microsoft-com:office:word" xmlns:w="http://schemas.openxmlformats.org/wordprocessingml/2006/main" xmlns:w14="http://schemas.microsoft.com/office/word/2010/wordml" xmlns:w15="http://schemas.microsoft.com/office/word/2012/wordml" xmlns:wpg="http://schemas.microsoft.com/office/word/2010/wordprocessingGroup" xmlns:wpi="http://schemas.microsoft.com/office/word/2010/wordprocessingInk" xmlns:wne="http://schemas.microsoft.com/office/word/2006/wordml" xmlns:wps="http://schemas.microsoft.com/office/word/2010/wordprocessingShape" mc:Ignorable="w14 w15 wp14">
   <w:body>
     <w:p>
       <w:pPr>
         <w:pStyle w:val="Heading1"/>
         <w:contextualSpacing w:val="0"/>
+        <w:rPr>
+          <w:rFonts w:ascii="Times New Roman" w:hAnsi="Times New Roman" w:cs="Times New Roman"/>
+        </w:rPr>
       </w:pPr>
       <w:bookmarkStart w:id="0" w:name="_Toc479328560"/>
       <w:r>
+        <w:rPr>
+          <w:rFonts w:ascii="Times New Roman" w:hAnsi="Times New Roman" w:cs="Times New Roman"/>
+        </w:rPr>
         <w:t>6. Quality attributes</w:t>
       </w:r>
       <w:bookmarkEnd w:id="0"/>
@@ -17,13 +23,22 @@
       <w:pPr>
         <w:pStyle w:val="Heading2"/>
         <w:contextualSpacing w:val="0"/>
+        <w:rPr>
+          <w:rFonts w:ascii="Times New Roman" w:hAnsi="Times New Roman" w:cs="Times New Roman"/>
+        </w:rPr>
       </w:pPr>
       <w:bookmarkStart w:id="1" w:name="_Toc479328561"/>
       <w:r>
+        <w:rPr>
+          <w:rFonts w:ascii="Times New Roman" w:hAnsi="Times New Roman" w:cs="Times New Roman"/>
+        </w:rPr>
         <w:t>6.1 Usability</w:t>
       </w:r>
       <w:bookmarkEnd w:id="1"/>
       <w:r>
+        <w:rPr>
+          <w:rFonts w:ascii="Times New Roman" w:hAnsi="Times New Roman" w:cs="Times New Roman"/>
+        </w:rPr>
         <w:t xml:space="preserve">   </w:t>
       </w:r>
     </w:p>
@@ -41,32 +56,29 @@
           <w:szCs w:val="24"/>
         </w:rPr>
       </w:pPr>
-      <w:commentRangeStart w:id="2"/>
-      <w:r>
-        <w:rPr>
-          <w:rFonts w:ascii="Times New Roman" w:eastAsia="Times New Roman" w:hAnsi="Times New Roman" w:cs="Times New Roman"/>
-          <w:sz w:val="24"/>
-          <w:szCs w:val="24"/>
-        </w:rPr>
-        <w:t xml:space="preserve">Hornet </w:t>
-      </w:r>
-      <w:proofErr w:type="spellStart"/>
-      <w:r>
-        <w:rPr>
-          <w:rFonts w:ascii="Times New Roman" w:eastAsia="Times New Roman" w:hAnsi="Times New Roman" w:cs="Times New Roman"/>
-          <w:sz w:val="24"/>
-          <w:szCs w:val="24"/>
-        </w:rPr>
-        <w:t>CardGen</w:t>
-      </w:r>
-      <w:proofErr w:type="spellEnd"/>
-      <w:r>
-        <w:rPr>
-          <w:rFonts w:ascii="Times New Roman" w:eastAsia="Times New Roman" w:hAnsi="Times New Roman" w:cs="Times New Roman"/>
-          <w:sz w:val="24"/>
-          <w:szCs w:val="24"/>
-        </w:rPr>
-        <w:t xml:space="preserve"> shall allow an Office Administrator or Office Clerk to print all of their department’s FICs in a single interaction.</w:t>
+      <w:r>
+        <w:rPr>
+          <w:rFonts w:ascii="Times New Roman" w:eastAsia="Times New Roman" w:hAnsi="Times New Roman" w:cs="Times New Roman"/>
+          <w:sz w:val="24"/>
+          <w:szCs w:val="24"/>
+        </w:rPr>
+        <w:t xml:space="preserve">Hornet CardGen shall allow an Office Administrator or Office Clerk to </w:t>
+      </w:r>
+      <w:r>
+        <w:rPr>
+          <w:rFonts w:ascii="Times New Roman" w:eastAsia="Times New Roman" w:hAnsi="Times New Roman" w:cs="Times New Roman"/>
+          <w:sz w:val="24"/>
+          <w:szCs w:val="24"/>
+        </w:rPr>
+        <w:t>generate</w:t>
+      </w:r>
+      <w:r>
+        <w:rPr>
+          <w:rFonts w:ascii="Times New Roman" w:eastAsia="Times New Roman" w:hAnsi="Times New Roman" w:cs="Times New Roman"/>
+          <w:sz w:val="24"/>
+          <w:szCs w:val="24"/>
+        </w:rPr>
+        <w:t xml:space="preserve"> all of their department’s FICs in a single interaction.</w:t>
       </w:r>
     </w:p>
     <w:p>
@@ -89,25 +101,23 @@
           <w:sz w:val="24"/>
           <w:szCs w:val="24"/>
         </w:rPr>
-        <w:t xml:space="preserve">Hornet </w:t>
-      </w:r>
-      <w:proofErr w:type="spellStart"/>
-      <w:r>
-        <w:rPr>
-          <w:rFonts w:ascii="Times New Roman" w:eastAsia="Times New Roman" w:hAnsi="Times New Roman" w:cs="Times New Roman"/>
-          <w:sz w:val="24"/>
-          <w:szCs w:val="24"/>
-        </w:rPr>
-        <w:t>CardGen</w:t>
-      </w:r>
-      <w:proofErr w:type="spellEnd"/>
-      <w:r>
-        <w:rPr>
-          <w:rFonts w:ascii="Times New Roman" w:eastAsia="Times New Roman" w:hAnsi="Times New Roman" w:cs="Times New Roman"/>
-          <w:sz w:val="24"/>
-          <w:szCs w:val="24"/>
-        </w:rPr>
-        <w:t xml:space="preserve"> shall allow an Office Administrator or Office Clerk to print individually selected FICs in a single interaction.</w:t>
+        <w:t>Hornet CardGen shall allow an Office Admini</w:t>
+      </w:r>
+      <w:r>
+        <w:rPr>
+          <w:rFonts w:ascii="Times New Roman" w:eastAsia="Times New Roman" w:hAnsi="Times New Roman" w:cs="Times New Roman"/>
+          <w:sz w:val="24"/>
+          <w:szCs w:val="24"/>
+        </w:rPr>
+        <w:t>strator or Office Clerk to generate</w:t>
+      </w:r>
+      <w:r>
+        <w:rPr>
+          <w:rFonts w:ascii="Times New Roman" w:eastAsia="Times New Roman" w:hAnsi="Times New Roman" w:cs="Times New Roman"/>
+          <w:sz w:val="24"/>
+          <w:szCs w:val="24"/>
+        </w:rPr>
+        <w:t xml:space="preserve"> selected FICs in a single interaction.</w:t>
       </w:r>
     </w:p>
     <w:p>
@@ -130,38 +140,52 @@
           <w:sz w:val="24"/>
           <w:szCs w:val="24"/>
         </w:rPr>
-        <w:t xml:space="preserve">Hornet </w:t>
-      </w:r>
-      <w:proofErr w:type="spellStart"/>
-      <w:r>
-        <w:rPr>
-          <w:rFonts w:ascii="Times New Roman" w:eastAsia="Times New Roman" w:hAnsi="Times New Roman" w:cs="Times New Roman"/>
-          <w:sz w:val="24"/>
-          <w:szCs w:val="24"/>
-        </w:rPr>
-        <w:t>CardGen</w:t>
-      </w:r>
-      <w:proofErr w:type="spellEnd"/>
-      <w:r>
-        <w:rPr>
-          <w:rFonts w:ascii="Times New Roman" w:eastAsia="Times New Roman" w:hAnsi="Times New Roman" w:cs="Times New Roman"/>
-          <w:sz w:val="24"/>
-          <w:szCs w:val="24"/>
-        </w:rPr>
-        <w:t xml:space="preserve"> shall allow an Office Administrator to change the faculty information.</w:t>
+        <w:t>Hornet CardGen shall allow an Office Administrator to change the faculty information.</w:t>
+      </w:r>
+    </w:p>
+    <w:p>
+      <w:pPr>
+        <w:numPr>
+          <w:ilvl w:val="0"/>
+          <w:numId w:val="1"/>
+        </w:numPr>
+        <w:ind w:hanging="360"/>
+        <w:contextualSpacing/>
+        <w:rPr>
+          <w:rFonts w:ascii="Times New Roman" w:eastAsia="Times New Roman" w:hAnsi="Times New Roman" w:cs="Times New Roman"/>
+          <w:sz w:val="24"/>
+          <w:szCs w:val="24"/>
+        </w:rPr>
+      </w:pPr>
+      <w:r>
+        <w:rPr>
+          <w:rFonts w:ascii="Times New Roman" w:eastAsia="Times New Roman" w:hAnsi="Times New Roman" w:cs="Times New Roman"/>
+          <w:sz w:val="24"/>
+          <w:szCs w:val="24"/>
+        </w:rPr>
+        <w:t>Hornet CardGen shall allow an Office clerk to change a faculty member’s office hours.</w:t>
       </w:r>
     </w:p>
     <w:p>
       <w:pPr>
         <w:pStyle w:val="Heading2"/>
         <w:contextualSpacing w:val="0"/>
-      </w:pPr>
-      <w:bookmarkStart w:id="3" w:name="_Toc479328562"/>
-      <w:r>
+        <w:rPr>
+          <w:rFonts w:ascii="Times New Roman" w:hAnsi="Times New Roman" w:cs="Times New Roman"/>
+        </w:rPr>
+      </w:pPr>
+      <w:bookmarkStart w:id="2" w:name="_Toc479328562"/>
+      <w:r>
+        <w:rPr>
+          <w:rFonts w:ascii="Times New Roman" w:hAnsi="Times New Roman" w:cs="Times New Roman"/>
+        </w:rPr>
         <w:t>6.2 Performance</w:t>
       </w:r>
-      <w:bookmarkEnd w:id="3"/>
-      <w:r>
+      <w:bookmarkEnd w:id="2"/>
+      <w:r>
+        <w:rPr>
+          <w:rFonts w:ascii="Times New Roman" w:hAnsi="Times New Roman" w:cs="Times New Roman"/>
+        </w:rPr>
         <w:t xml:space="preserve">   </w:t>
       </w:r>
     </w:p>
@@ -192,13 +216,22 @@
       <w:pPr>
         <w:pStyle w:val="Heading2"/>
         <w:contextualSpacing w:val="0"/>
-      </w:pPr>
-      <w:bookmarkStart w:id="4" w:name="_Toc479328563"/>
-      <w:r>
+        <w:rPr>
+          <w:rFonts w:ascii="Times New Roman" w:hAnsi="Times New Roman" w:cs="Times New Roman"/>
+        </w:rPr>
+      </w:pPr>
+      <w:bookmarkStart w:id="3" w:name="_Toc479328563"/>
+      <w:r>
+        <w:rPr>
+          <w:rFonts w:ascii="Times New Roman" w:hAnsi="Times New Roman" w:cs="Times New Roman"/>
+        </w:rPr>
         <w:t>6.3 Security</w:t>
       </w:r>
-      <w:bookmarkEnd w:id="4"/>
-      <w:r>
+      <w:bookmarkEnd w:id="3"/>
+      <w:r>
+        <w:rPr>
+          <w:rFonts w:ascii="Times New Roman" w:hAnsi="Times New Roman" w:cs="Times New Roman"/>
+        </w:rPr>
         <w:t xml:space="preserve">   </w:t>
       </w:r>
     </w:p>
@@ -220,25 +253,7 @@
           <w:sz w:val="24"/>
           <w:szCs w:val="24"/>
         </w:rPr>
-        <w:t xml:space="preserve">Users shall be required to log on to Hornet </w:t>
-      </w:r>
-      <w:proofErr w:type="spellStart"/>
-      <w:r>
-        <w:rPr>
-          <w:rFonts w:ascii="Times New Roman" w:eastAsia="Times New Roman" w:hAnsi="Times New Roman" w:cs="Times New Roman"/>
-          <w:sz w:val="24"/>
-          <w:szCs w:val="24"/>
-        </w:rPr>
-        <w:t>CardGen</w:t>
-      </w:r>
-      <w:proofErr w:type="spellEnd"/>
-      <w:r>
-        <w:rPr>
-          <w:rFonts w:ascii="Times New Roman" w:eastAsia="Times New Roman" w:hAnsi="Times New Roman" w:cs="Times New Roman"/>
-          <w:sz w:val="24"/>
-          <w:szCs w:val="24"/>
-        </w:rPr>
-        <w:t xml:space="preserve"> to perform all operations.</w:t>
+        <w:t>Users shall be required to log on to Hornet CardGen to perform all operations.</w:t>
       </w:r>
     </w:p>
     <w:p>
@@ -253,13 +268,15 @@
           <w:rFonts w:ascii="Times New Roman" w:eastAsia="Times New Roman" w:hAnsi="Times New Roman" w:cs="Times New Roman"/>
         </w:rPr>
       </w:pPr>
-      <w:r>
-        <w:rPr>
-          <w:rFonts w:ascii="Times New Roman" w:eastAsia="Times New Roman" w:hAnsi="Times New Roman" w:cs="Times New Roman"/>
-          <w:sz w:val="24"/>
-          <w:szCs w:val="24"/>
-        </w:rPr>
-        <w:t>Only Office Administrators shall be permitted to change the faculty information of their own department.</w:t>
+      <w:bookmarkStart w:id="4" w:name="_GoBack"/>
+      <w:bookmarkEnd w:id="4"/>
+      <w:r>
+        <w:rPr>
+          <w:rFonts w:ascii="Times New Roman" w:eastAsia="Times New Roman" w:hAnsi="Times New Roman" w:cs="Times New Roman"/>
+          <w:sz w:val="24"/>
+          <w:szCs w:val="24"/>
+        </w:rPr>
+        <w:t>Office Administrators shall be permitted to change the faculty information of their own department.</w:t>
       </w:r>
     </w:p>
     <w:p>
@@ -305,34 +322,41 @@
         </w:rPr>
         <w:t>Office Administrators and Office Clerks shall be limited to viewing information of their own department.</w:t>
       </w:r>
-      <w:commentRangeEnd w:id="2"/>
-      <w:r>
-        <w:commentReference w:id="2"/>
-      </w:r>
     </w:p>
     <w:p>
       <w:pPr>
         <w:pStyle w:val="Heading2"/>
         <w:contextualSpacing w:val="0"/>
+        <w:rPr>
+          <w:rFonts w:ascii="Times New Roman" w:hAnsi="Times New Roman" w:cs="Times New Roman"/>
+        </w:rPr>
       </w:pPr>
       <w:bookmarkStart w:id="5" w:name="_Toc479328564"/>
       <w:r>
+        <w:rPr>
+          <w:rFonts w:ascii="Times New Roman" w:hAnsi="Times New Roman" w:cs="Times New Roman"/>
+        </w:rPr>
         <w:t>6.4 Safety</w:t>
       </w:r>
       <w:bookmarkEnd w:id="5"/>
       <w:r>
+        <w:rPr>
+          <w:rFonts w:ascii="Times New Roman" w:hAnsi="Times New Roman" w:cs="Times New Roman"/>
+        </w:rPr>
         <w:t xml:space="preserve">   </w:t>
       </w:r>
     </w:p>
     <w:p>
       <w:pPr>
         <w:rPr>
-          <w:sz w:val="24"/>
-          <w:szCs w:val="24"/>
-        </w:rPr>
-      </w:pPr>
-      <w:r>
-        <w:rPr>
+          <w:rFonts w:ascii="Times New Roman" w:hAnsi="Times New Roman" w:cs="Times New Roman"/>
+          <w:sz w:val="24"/>
+          <w:szCs w:val="24"/>
+        </w:rPr>
+      </w:pPr>
+      <w:r>
+        <w:rPr>
+          <w:rFonts w:ascii="Times New Roman" w:hAnsi="Times New Roman" w:cs="Times New Roman"/>
           <w:sz w:val="24"/>
           <w:szCs w:val="24"/>
         </w:rPr>
@@ -343,15 +367,24 @@
       <w:pPr>
         <w:pStyle w:val="Heading2"/>
         <w:contextualSpacing w:val="0"/>
+        <w:rPr>
+          <w:rFonts w:ascii="Times New Roman" w:hAnsi="Times New Roman" w:cs="Times New Roman"/>
+        </w:rPr>
       </w:pPr>
       <w:bookmarkStart w:id="6" w:name="_l2d16y4p1szu" w:colFirst="0" w:colLast="0"/>
       <w:bookmarkStart w:id="7" w:name="_Toc479328565"/>
       <w:bookmarkEnd w:id="6"/>
       <w:r>
+        <w:rPr>
+          <w:rFonts w:ascii="Times New Roman" w:hAnsi="Times New Roman" w:cs="Times New Roman"/>
+        </w:rPr>
         <w:t>6.5 Availability</w:t>
       </w:r>
       <w:bookmarkEnd w:id="7"/>
       <w:r>
+        <w:rPr>
+          <w:rFonts w:ascii="Times New Roman" w:hAnsi="Times New Roman" w:cs="Times New Roman"/>
+        </w:rPr>
         <w:t xml:space="preserve">   </w:t>
       </w:r>
     </w:p>
@@ -363,93 +396,104 @@
           <w:numId w:val="4"/>
         </w:numPr>
         <w:rPr>
-          <w:sz w:val="24"/>
-          <w:szCs w:val="24"/>
-        </w:rPr>
-      </w:pPr>
-      <w:r>
-        <w:rPr>
-          <w:sz w:val="24"/>
-          <w:szCs w:val="24"/>
-        </w:rPr>
-        <w:t xml:space="preserve">Hornet </w:t>
-      </w:r>
-      <w:proofErr w:type="spellStart"/>
-      <w:r>
-        <w:rPr>
-          <w:sz w:val="24"/>
-          <w:szCs w:val="24"/>
-        </w:rPr>
-        <w:t>CardGen</w:t>
-      </w:r>
-      <w:proofErr w:type="spellEnd"/>
-      <w:r>
-        <w:rPr>
-          <w:sz w:val="24"/>
-          <w:szCs w:val="24"/>
-        </w:rPr>
-        <w:t xml:space="preserve"> shall be a</w:t>
-      </w:r>
-      <w:r>
-        <w:rPr>
-          <w:sz w:val="24"/>
-          <w:szCs w:val="24"/>
-        </w:rPr>
-        <w:t>vailable during standard department office hours between 9:00 A.M. and 5:00 P.M. local time, excluding scheduled maintenance windows.</w:t>
+          <w:rFonts w:ascii="Times New Roman" w:hAnsi="Times New Roman" w:cs="Times New Roman"/>
+          <w:sz w:val="24"/>
+          <w:szCs w:val="24"/>
+        </w:rPr>
+      </w:pPr>
+      <w:r>
+        <w:rPr>
+          <w:rFonts w:ascii="Times New Roman" w:hAnsi="Times New Roman" w:cs="Times New Roman"/>
+          <w:sz w:val="24"/>
+          <w:szCs w:val="24"/>
+        </w:rPr>
+        <w:t>Hornet CardGen shall be available during standard department office hours between 9:00 A.M. and 5:00 P.M. local time, excluding scheduled maintenance windows.</w:t>
       </w:r>
     </w:p>
     <w:p>
       <w:pPr>
         <w:pStyle w:val="Heading2"/>
         <w:contextualSpacing w:val="0"/>
+        <w:rPr>
+          <w:rFonts w:ascii="Times New Roman" w:hAnsi="Times New Roman" w:cs="Times New Roman"/>
+        </w:rPr>
       </w:pPr>
       <w:bookmarkStart w:id="8" w:name="_ancw5p3up10n" w:colFirst="0" w:colLast="0"/>
       <w:bookmarkStart w:id="9" w:name="_Toc479328566"/>
       <w:bookmarkEnd w:id="8"/>
       <w:r>
+        <w:rPr>
+          <w:rFonts w:ascii="Times New Roman" w:hAnsi="Times New Roman" w:cs="Times New Roman"/>
+        </w:rPr>
         <w:t>6.6 Robustness</w:t>
       </w:r>
       <w:bookmarkEnd w:id="9"/>
       <w:r>
+        <w:rPr>
+          <w:rFonts w:ascii="Times New Roman" w:hAnsi="Times New Roman" w:cs="Times New Roman"/>
+        </w:rPr>
         <w:t xml:space="preserve">   </w:t>
       </w:r>
     </w:p>
     <w:p>
-      <w:commentRangeStart w:id="10"/>
-      <w:r>
-        <w:t>Text</w:t>
-      </w:r>
-      <w:commentRangeEnd w:id="10"/>
-      <w:r>
-        <w:rPr>
-          <w:rStyle w:val="CommentReference"/>
-        </w:rPr>
-        <w:commentReference w:id="10"/>
-      </w:r>
-      <w:r>
-        <w:t xml:space="preserve"> </w:t>
+      <w:pPr>
+        <w:pStyle w:val="ListParagraph"/>
+        <w:numPr>
+          <w:ilvl w:val="0"/>
+          <w:numId w:val="5"/>
+        </w:numPr>
+        <w:rPr>
+          <w:rFonts w:ascii="Times New Roman" w:hAnsi="Times New Roman" w:cs="Times New Roman"/>
+          <w:sz w:val="24"/>
+          <w:szCs w:val="24"/>
+        </w:rPr>
+      </w:pPr>
+      <w:r>
+        <w:rPr>
+          <w:rFonts w:ascii="Times New Roman" w:hAnsi="Times New Roman" w:cs="Times New Roman"/>
+          <w:sz w:val="24"/>
+          <w:szCs w:val="24"/>
+        </w:rPr>
+        <w:t>Hornet CardGen shall handle improperly formatted import files by providing an error message, which requests for the import file to adhere to the registrar’s standard format.</w:t>
       </w:r>
     </w:p>
     <w:p>
       <w:pPr>
         <w:pStyle w:val="Heading2"/>
         <w:contextualSpacing w:val="0"/>
-      </w:pPr>
-      <w:bookmarkStart w:id="11" w:name="_Toc479328567"/>
-      <w:r>
+        <w:rPr>
+          <w:rFonts w:ascii="Times New Roman" w:hAnsi="Times New Roman" w:cs="Times New Roman"/>
+        </w:rPr>
+      </w:pPr>
+      <w:bookmarkStart w:id="10" w:name="_Toc479328567"/>
+      <w:r>
+        <w:rPr>
+          <w:rFonts w:ascii="Times New Roman" w:hAnsi="Times New Roman" w:cs="Times New Roman"/>
+        </w:rPr>
         <w:lastRenderedPageBreak/>
         <w:t>6.x [more]</w:t>
       </w:r>
-      <w:bookmarkEnd w:id="11"/>
-    </w:p>
-    <w:p>
-      <w:r>
+      <w:bookmarkEnd w:id="10"/>
+    </w:p>
+    <w:p>
+      <w:pPr>
+        <w:rPr>
+          <w:rFonts w:ascii="Times New Roman" w:hAnsi="Times New Roman" w:cs="Times New Roman"/>
+        </w:rPr>
+      </w:pPr>
+      <w:r>
+        <w:rPr>
+          <w:rFonts w:ascii="Times New Roman" w:hAnsi="Times New Roman" w:cs="Times New Roman"/>
+        </w:rPr>
         <w:t xml:space="preserve">Text </w:t>
       </w:r>
     </w:p>
     <w:p>
-      <w:bookmarkStart w:id="12" w:name="_GoBack"/>
-      <w:bookmarkEnd w:id="12"/>
+      <w:pPr>
+        <w:rPr>
+          <w:rFonts w:ascii="Times New Roman" w:hAnsi="Times New Roman" w:cs="Times New Roman"/>
+        </w:rPr>
+      </w:pPr>
     </w:p>
     <w:sectPr>
       <w:pgSz w:w="12240" w:h="15840"/>
@@ -461,48 +505,95 @@
 </w:document>
 </file>
 
-<file path=word/comments.xml><?xml version="1.0" encoding="utf-8"?>
-<w:comments xmlns:wpc="http://schemas.microsoft.com/office/word/2010/wordprocessingCanvas" xmlns:cx="http://schemas.microsoft.com/office/drawing/2014/chartex" xmlns:cx1="http://schemas.microsoft.com/office/drawing/2015/9/8/chartex" xmlns:cx2="http://schemas.microsoft.com/office/drawing/2015/10/21/chartex" xmlns:cx3="http://schemas.microsoft.com/office/drawing/2016/5/9/chartex" xmlns:cx4="http://schemas.microsoft.com/office/drawing/2016/5/10/chartex" xmlns:cx5="http://schemas.microsoft.com/office/drawing/2016/5/11/chartex" xmlns:mc="http://schemas.openxmlformats.org/markup-compatibility/2006" xmlns:o="urn:schemas-microsoft-com:office:office" xmlns:r="http://schemas.openxmlformats.org/officeDocument/2006/relationships" xmlns:m="http://schemas.openxmlformats.org/officeDocument/2006/math" xmlns:v="urn:schemas-microsoft-com:vml" xmlns:wp14="http://schemas.microsoft.com/office/word/2010/wordprocessingDrawing" xmlns:wp="http://schemas.openxmlformats.org/drawingml/2006/wordprocessingDrawing" xmlns:w10="urn:schemas-microsoft-com:office:word" xmlns:w="http://schemas.openxmlformats.org/wordprocessingml/2006/main" xmlns:w14="http://schemas.microsoft.com/office/word/2010/wordml" xmlns:w15="http://schemas.microsoft.com/office/word/2012/wordml" xmlns:w16se="http://schemas.microsoft.com/office/word/2015/wordml/symex" xmlns:wpg="http://schemas.microsoft.com/office/word/2010/wordprocessingGroup" xmlns:wpi="http://schemas.microsoft.com/office/word/2010/wordprocessingInk" xmlns:wne="http://schemas.microsoft.com/office/word/2006/wordml" xmlns:wps="http://schemas.microsoft.com/office/word/2010/wordprocessingShape" mc:Ignorable="w14 w15 w16se wp14">
-  <w:comment w:id="2" w:author="Omar Tapia" w:date="2017-03-13T04:26:00Z" w:initials="">
-    <w:p>
-      <w:pPr>
-        <w:widowControl w:val="0"/>
-        <w:spacing w:line="240" w:lineRule="auto"/>
-      </w:pPr>
-      <w:r>
-        <w:t>from Quality Attributes Doc</w:t>
-      </w:r>
-    </w:p>
-  </w:comment>
-  <w:comment w:id="10" w:author="William D" w:date="2017-04-04T13:01:00Z" w:initials="WD">
-    <w:p>
-      <w:pPr>
-        <w:pStyle w:val="CommentText"/>
-      </w:pPr>
-      <w:r>
-        <w:rPr>
-          <w:rStyle w:val="CommentReference"/>
-        </w:rPr>
-        <w:annotationRef/>
-      </w:r>
-      <w:r>
-        <w:t>I want to say there are no robustness requirements, but I feel like I am overlooking something.</w:t>
-      </w:r>
-    </w:p>
-  </w:comment>
-</w:comments>
-</file>
-
-<file path=word/commentsExtended.xml><?xml version="1.0" encoding="utf-8"?>
-<w15:commentsEx xmlns:wpc="http://schemas.microsoft.com/office/word/2010/wordprocessingCanvas" xmlns:cx="http://schemas.microsoft.com/office/drawing/2014/chartex" xmlns:cx1="http://schemas.microsoft.com/office/drawing/2015/9/8/chartex" xmlns:cx2="http://schemas.microsoft.com/office/drawing/2015/10/21/chartex" xmlns:cx3="http://schemas.microsoft.com/office/drawing/2016/5/9/chartex" xmlns:cx4="http://schemas.microsoft.com/office/drawing/2016/5/10/chartex" xmlns:cx5="http://schemas.microsoft.com/office/drawing/2016/5/11/chartex" xmlns:mc="http://schemas.openxmlformats.org/markup-compatibility/2006" xmlns:o="urn:schemas-microsoft-com:office:office" xmlns:r="http://schemas.openxmlformats.org/officeDocument/2006/relationships" xmlns:m="http://schemas.openxmlformats.org/officeDocument/2006/math" xmlns:v="urn:schemas-microsoft-com:vml" xmlns:wp14="http://schemas.microsoft.com/office/word/2010/wordprocessingDrawing" xmlns:wp="http://schemas.openxmlformats.org/drawingml/2006/wordprocessingDrawing" xmlns:w10="urn:schemas-microsoft-com:office:word" xmlns:w="http://schemas.openxmlformats.org/wordprocessingml/2006/main" xmlns:w14="http://schemas.microsoft.com/office/word/2010/wordml" xmlns:w15="http://schemas.microsoft.com/office/word/2012/wordml" xmlns:w16se="http://schemas.microsoft.com/office/word/2015/wordml/symex" xmlns:wpg="http://schemas.microsoft.com/office/word/2010/wordprocessingGroup" xmlns:wpi="http://schemas.microsoft.com/office/word/2010/wordprocessingInk" xmlns:wne="http://schemas.microsoft.com/office/word/2006/wordml" xmlns:wps="http://schemas.microsoft.com/office/word/2010/wordprocessingShape" mc:Ignorable="w14 w15 w16se wp14">
-  <w15:commentEx w15:paraId="51CA9CF0" w15:done="0"/>
-  <w15:commentEx w15:paraId="64F38D36" w15:done="0"/>
-</w15:commentsEx>
-</file>
-
 <file path=word/numbering.xml><?xml version="1.0" encoding="utf-8"?>
-<w:numbering xmlns:wpc="http://schemas.microsoft.com/office/word/2010/wordprocessingCanvas" xmlns:cx="http://schemas.microsoft.com/office/drawing/2014/chartex" xmlns:cx1="http://schemas.microsoft.com/office/drawing/2015/9/8/chartex" xmlns:cx2="http://schemas.microsoft.com/office/drawing/2015/10/21/chartex" xmlns:cx3="http://schemas.microsoft.com/office/drawing/2016/5/9/chartex" xmlns:cx4="http://schemas.microsoft.com/office/drawing/2016/5/10/chartex" xmlns:cx5="http://schemas.microsoft.com/office/drawing/2016/5/11/chartex" xmlns:mc="http://schemas.openxmlformats.org/markup-compatibility/2006" xmlns:o="urn:schemas-microsoft-com:office:office" xmlns:r="http://schemas.openxmlformats.org/officeDocument/2006/relationships" xmlns:m="http://schemas.openxmlformats.org/officeDocument/2006/math" xmlns:v="urn:schemas-microsoft-com:vml" xmlns:wp14="http://schemas.microsoft.com/office/word/2010/wordprocessingDrawing" xmlns:wp="http://schemas.openxmlformats.org/drawingml/2006/wordprocessingDrawing" xmlns:w10="urn:schemas-microsoft-com:office:word" xmlns:w="http://schemas.openxmlformats.org/wordprocessingml/2006/main" xmlns:w14="http://schemas.microsoft.com/office/word/2010/wordml" xmlns:w15="http://schemas.microsoft.com/office/word/2012/wordml" xmlns:w16se="http://schemas.microsoft.com/office/word/2015/wordml/symex" xmlns:wpg="http://schemas.microsoft.com/office/word/2010/wordprocessingGroup" xmlns:wpi="http://schemas.microsoft.com/office/word/2010/wordprocessingInk" xmlns:wne="http://schemas.microsoft.com/office/word/2006/wordml" xmlns:wps="http://schemas.microsoft.com/office/word/2010/wordprocessingShape" mc:Ignorable="w14 w15 w16se wp14">
+<w:numbering xmlns:wpc="http://schemas.microsoft.com/office/word/2010/wordprocessingCanvas" xmlns:mc="http://schemas.openxmlformats.org/markup-compatibility/2006" xmlns:o="urn:schemas-microsoft-com:office:office" xmlns:r="http://schemas.openxmlformats.org/officeDocument/2006/relationships" xmlns:m="http://schemas.openxmlformats.org/officeDocument/2006/math" xmlns:v="urn:schemas-microsoft-com:vml" xmlns:wp14="http://schemas.microsoft.com/office/word/2010/wordprocessingDrawing" xmlns:wp="http://schemas.openxmlformats.org/drawingml/2006/wordprocessingDrawing" xmlns:w10="urn:schemas-microsoft-com:office:word" xmlns:w="http://schemas.openxmlformats.org/wordprocessingml/2006/main" xmlns:w14="http://schemas.microsoft.com/office/word/2010/wordml" xmlns:w15="http://schemas.microsoft.com/office/word/2012/wordml" xmlns:wpg="http://schemas.microsoft.com/office/word/2010/wordprocessingGroup" xmlns:wpi="http://schemas.microsoft.com/office/word/2010/wordprocessingInk" xmlns:wne="http://schemas.microsoft.com/office/word/2006/wordml" xmlns:wps="http://schemas.microsoft.com/office/word/2010/wordprocessingShape" mc:Ignorable="w14 w15 wp14">
   <w:abstractNum w:abstractNumId="0" w15:restartNumberingAfterBreak="0">
+    <w:nsid w:val="0251083A"/>
+    <w:multiLevelType w:val="hybridMultilevel"/>
+    <w:tmpl w:val="A9525A3C"/>
+    <w:lvl w:ilvl="0" w:tplc="0409000F">
+      <w:start w:val="1"/>
+      <w:numFmt w:val="decimal"/>
+      <w:lvlText w:val="%1."/>
+      <w:lvlJc w:val="left"/>
+      <w:pPr>
+        <w:ind w:left="360" w:hanging="360"/>
+      </w:pPr>
+    </w:lvl>
+    <w:lvl w:ilvl="1" w:tplc="04090019" w:tentative="1">
+      <w:start w:val="1"/>
+      <w:numFmt w:val="lowerLetter"/>
+      <w:lvlText w:val="%2."/>
+      <w:lvlJc w:val="left"/>
+      <w:pPr>
+        <w:ind w:left="1080" w:hanging="360"/>
+      </w:pPr>
+    </w:lvl>
+    <w:lvl w:ilvl="2" w:tplc="0409001B" w:tentative="1">
+      <w:start w:val="1"/>
+      <w:numFmt w:val="lowerRoman"/>
+      <w:lvlText w:val="%3."/>
+      <w:lvlJc w:val="right"/>
+      <w:pPr>
+        <w:ind w:left="1800" w:hanging="180"/>
+      </w:pPr>
+    </w:lvl>
+    <w:lvl w:ilvl="3" w:tplc="0409000F" w:tentative="1">
+      <w:start w:val="1"/>
+      <w:numFmt w:val="decimal"/>
+      <w:lvlText w:val="%4."/>
+      <w:lvlJc w:val="left"/>
+      <w:pPr>
+        <w:ind w:left="2520" w:hanging="360"/>
+      </w:pPr>
+    </w:lvl>
+    <w:lvl w:ilvl="4" w:tplc="04090019" w:tentative="1">
+      <w:start w:val="1"/>
+      <w:numFmt w:val="lowerLetter"/>
+      <w:lvlText w:val="%5."/>
+      <w:lvlJc w:val="left"/>
+      <w:pPr>
+        <w:ind w:left="3240" w:hanging="360"/>
+      </w:pPr>
+    </w:lvl>
+    <w:lvl w:ilvl="5" w:tplc="0409001B" w:tentative="1">
+      <w:start w:val="1"/>
+      <w:numFmt w:val="lowerRoman"/>
+      <w:lvlText w:val="%6."/>
+      <w:lvlJc w:val="right"/>
+      <w:pPr>
+        <w:ind w:left="3960" w:hanging="180"/>
+      </w:pPr>
+    </w:lvl>
+    <w:lvl w:ilvl="6" w:tplc="0409000F" w:tentative="1">
+      <w:start w:val="1"/>
+      <w:numFmt w:val="decimal"/>
+      <w:lvlText w:val="%7."/>
+      <w:lvlJc w:val="left"/>
+      <w:pPr>
+        <w:ind w:left="4680" w:hanging="360"/>
+      </w:pPr>
+    </w:lvl>
+    <w:lvl w:ilvl="7" w:tplc="04090019" w:tentative="1">
+      <w:start w:val="1"/>
+      <w:numFmt w:val="lowerLetter"/>
+      <w:lvlText w:val="%8."/>
+      <w:lvlJc w:val="left"/>
+      <w:pPr>
+        <w:ind w:left="5400" w:hanging="360"/>
+      </w:pPr>
+    </w:lvl>
+    <w:lvl w:ilvl="8" w:tplc="0409001B" w:tentative="1">
+      <w:start w:val="1"/>
+      <w:numFmt w:val="lowerRoman"/>
+      <w:lvlText w:val="%9."/>
+      <w:lvlJc w:val="right"/>
+      <w:pPr>
+        <w:ind w:left="6120" w:hanging="180"/>
+      </w:pPr>
+    </w:lvl>
+  </w:abstractNum>
+  <w:abstractNum w:abstractNumId="1" w15:restartNumberingAfterBreak="0">
     <w:nsid w:val="5F9806FC"/>
     <w:multiLevelType w:val="multilevel"/>
     <w:tmpl w:val="6894531A"/>
@@ -512,7 +603,7 @@
       <w:lvlText w:val="%1."/>
       <w:lvlJc w:val="left"/>
       <w:pPr>
-        <w:ind w:left="720" w:firstLine="360"/>
+        <w:ind w:left="360" w:firstLine="360"/>
       </w:pPr>
       <w:rPr>
         <w:u w:val="none"/>
@@ -524,7 +615,7 @@
       <w:lvlText w:val="%2."/>
       <w:lvlJc w:val="left"/>
       <w:pPr>
-        <w:ind w:left="1440" w:firstLine="1080"/>
+        <w:ind w:left="1080" w:firstLine="1080"/>
       </w:pPr>
       <w:rPr>
         <w:u w:val="none"/>
@@ -536,7 +627,7 @@
       <w:lvlText w:val="%3."/>
       <w:lvlJc w:val="right"/>
       <w:pPr>
-        <w:ind w:left="2160" w:firstLine="1800"/>
+        <w:ind w:left="1800" w:firstLine="1800"/>
       </w:pPr>
       <w:rPr>
         <w:u w:val="none"/>
@@ -548,7 +639,7 @@
       <w:lvlText w:val="%4."/>
       <w:lvlJc w:val="left"/>
       <w:pPr>
-        <w:ind w:left="2880" w:firstLine="2520"/>
+        <w:ind w:left="2520" w:firstLine="2520"/>
       </w:pPr>
       <w:rPr>
         <w:u w:val="none"/>
@@ -560,7 +651,7 @@
       <w:lvlText w:val="%5."/>
       <w:lvlJc w:val="left"/>
       <w:pPr>
-        <w:ind w:left="3600" w:firstLine="3240"/>
+        <w:ind w:left="3240" w:firstLine="3240"/>
       </w:pPr>
       <w:rPr>
         <w:u w:val="none"/>
@@ -572,7 +663,7 @@
       <w:lvlText w:val="%6."/>
       <w:lvlJc w:val="right"/>
       <w:pPr>
-        <w:ind w:left="4320" w:firstLine="3960"/>
+        <w:ind w:left="3960" w:firstLine="3960"/>
       </w:pPr>
       <w:rPr>
         <w:u w:val="none"/>
@@ -584,7 +675,7 @@
       <w:lvlText w:val="%7."/>
       <w:lvlJc w:val="left"/>
       <w:pPr>
-        <w:ind w:left="5040" w:firstLine="4680"/>
+        <w:ind w:left="4680" w:firstLine="4680"/>
       </w:pPr>
       <w:rPr>
         <w:u w:val="none"/>
@@ -596,7 +687,7 @@
       <w:lvlText w:val="%8."/>
       <w:lvlJc w:val="left"/>
       <w:pPr>
-        <w:ind w:left="5760" w:firstLine="5400"/>
+        <w:ind w:left="5400" w:firstLine="5400"/>
       </w:pPr>
       <w:rPr>
         <w:u w:val="none"/>
@@ -608,14 +699,14 @@
       <w:lvlText w:val="%9."/>
       <w:lvlJc w:val="right"/>
       <w:pPr>
-        <w:ind w:left="6480" w:firstLine="6120"/>
+        <w:ind w:left="6120" w:firstLine="6120"/>
       </w:pPr>
       <w:rPr>
         <w:u w:val="none"/>
       </w:rPr>
     </w:lvl>
   </w:abstractNum>
-  <w:abstractNum w:abstractNumId="1" w15:restartNumberingAfterBreak="0">
+  <w:abstractNum w:abstractNumId="2" w15:restartNumberingAfterBreak="0">
     <w:nsid w:val="62B04B6C"/>
     <w:multiLevelType w:val="multilevel"/>
     <w:tmpl w:val="64B6EE8A"/>
@@ -625,7 +716,7 @@
       <w:lvlText w:val="%1."/>
       <w:lvlJc w:val="left"/>
       <w:pPr>
-        <w:ind w:left="720" w:firstLine="360"/>
+        <w:ind w:left="360" w:firstLine="360"/>
       </w:pPr>
       <w:rPr>
         <w:u w:val="none"/>
@@ -637,7 +728,7 @@
       <w:lvlText w:val="%2."/>
       <w:lvlJc w:val="left"/>
       <w:pPr>
-        <w:ind w:left="1440" w:firstLine="1080"/>
+        <w:ind w:left="1080" w:firstLine="1080"/>
       </w:pPr>
       <w:rPr>
         <w:u w:val="none"/>
@@ -649,7 +740,7 @@
       <w:lvlText w:val="%3."/>
       <w:lvlJc w:val="right"/>
       <w:pPr>
-        <w:ind w:left="2160" w:firstLine="1800"/>
+        <w:ind w:left="1800" w:firstLine="1800"/>
       </w:pPr>
       <w:rPr>
         <w:u w:val="none"/>
@@ -661,7 +752,7 @@
       <w:lvlText w:val="%4."/>
       <w:lvlJc w:val="left"/>
       <w:pPr>
-        <w:ind w:left="2880" w:firstLine="2520"/>
+        <w:ind w:left="2520" w:firstLine="2520"/>
       </w:pPr>
       <w:rPr>
         <w:u w:val="none"/>
@@ -673,7 +764,7 @@
       <w:lvlText w:val="%5."/>
       <w:lvlJc w:val="left"/>
       <w:pPr>
-        <w:ind w:left="3600" w:firstLine="3240"/>
+        <w:ind w:left="3240" w:firstLine="3240"/>
       </w:pPr>
       <w:rPr>
         <w:u w:val="none"/>
@@ -685,7 +776,7 @@
       <w:lvlText w:val="%6."/>
       <w:lvlJc w:val="right"/>
       <w:pPr>
-        <w:ind w:left="4320" w:firstLine="3960"/>
+        <w:ind w:left="3960" w:firstLine="3960"/>
       </w:pPr>
       <w:rPr>
         <w:u w:val="none"/>
@@ -697,7 +788,7 @@
       <w:lvlText w:val="%7."/>
       <w:lvlJc w:val="left"/>
       <w:pPr>
-        <w:ind w:left="5040" w:firstLine="4680"/>
+        <w:ind w:left="4680" w:firstLine="4680"/>
       </w:pPr>
       <w:rPr>
         <w:u w:val="none"/>
@@ -709,7 +800,7 @@
       <w:lvlText w:val="%8."/>
       <w:lvlJc w:val="left"/>
       <w:pPr>
-        <w:ind w:left="5760" w:firstLine="5400"/>
+        <w:ind w:left="5400" w:firstLine="5400"/>
       </w:pPr>
       <w:rPr>
         <w:u w:val="none"/>
@@ -721,17 +812,17 @@
       <w:lvlText w:val="%9."/>
       <w:lvlJc w:val="right"/>
       <w:pPr>
-        <w:ind w:left="6480" w:firstLine="6120"/>
+        <w:ind w:left="6120" w:firstLine="6120"/>
       </w:pPr>
       <w:rPr>
         <w:u w:val="none"/>
       </w:rPr>
     </w:lvl>
   </w:abstractNum>
-  <w:abstractNum w:abstractNumId="2" w15:restartNumberingAfterBreak="0">
+  <w:abstractNum w:abstractNumId="3" w15:restartNumberingAfterBreak="0">
     <w:nsid w:val="62D0155D"/>
     <w:multiLevelType w:val="hybridMultilevel"/>
-    <w:tmpl w:val="AD60A924"/>
+    <w:tmpl w:val="A9525A3C"/>
     <w:lvl w:ilvl="0" w:tplc="0409000F">
       <w:start w:val="1"/>
       <w:numFmt w:val="decimal"/>
@@ -814,7 +905,7 @@
       </w:pPr>
     </w:lvl>
   </w:abstractNum>
-  <w:abstractNum w:abstractNumId="3" w15:restartNumberingAfterBreak="0">
+  <w:abstractNum w:abstractNumId="4" w15:restartNumberingAfterBreak="0">
     <w:nsid w:val="7F7F0810"/>
     <w:multiLevelType w:val="multilevel"/>
     <w:tmpl w:val="F1A8734C"/>
@@ -928,30 +1019,25 @@
     </w:lvl>
   </w:abstractNum>
   <w:num w:numId="1">
+    <w:abstractNumId w:val="2"/>
+  </w:num>
+  <w:num w:numId="2">
     <w:abstractNumId w:val="1"/>
   </w:num>
-  <w:num w:numId="2">
-    <w:abstractNumId w:val="0"/>
+  <w:num w:numId="3">
+    <w:abstractNumId w:val="4"/>
   </w:num>
-  <w:num w:numId="3">
+  <w:num w:numId="4">
     <w:abstractNumId w:val="3"/>
   </w:num>
-  <w:num w:numId="4">
-    <w:abstractNumId w:val="2"/>
+  <w:num w:numId="5">
+    <w:abstractNumId w:val="0"/>
   </w:num>
 </w:numbering>
 </file>
 
-<file path=word/people.xml><?xml version="1.0" encoding="utf-8"?>
-<w15:people xmlns:wpc="http://schemas.microsoft.com/office/word/2010/wordprocessingCanvas" xmlns:cx="http://schemas.microsoft.com/office/drawing/2014/chartex" xmlns:cx1="http://schemas.microsoft.com/office/drawing/2015/9/8/chartex" xmlns:cx2="http://schemas.microsoft.com/office/drawing/2015/10/21/chartex" xmlns:cx3="http://schemas.microsoft.com/office/drawing/2016/5/9/chartex" xmlns:cx4="http://schemas.microsoft.com/office/drawing/2016/5/10/chartex" xmlns:cx5="http://schemas.microsoft.com/office/drawing/2016/5/11/chartex" xmlns:mc="http://schemas.openxmlformats.org/markup-compatibility/2006" xmlns:o="urn:schemas-microsoft-com:office:office" xmlns:r="http://schemas.openxmlformats.org/officeDocument/2006/relationships" xmlns:m="http://schemas.openxmlformats.org/officeDocument/2006/math" xmlns:v="urn:schemas-microsoft-com:vml" xmlns:wp14="http://schemas.microsoft.com/office/word/2010/wordprocessingDrawing" xmlns:wp="http://schemas.openxmlformats.org/drawingml/2006/wordprocessingDrawing" xmlns:w10="urn:schemas-microsoft-com:office:word" xmlns:w="http://schemas.openxmlformats.org/wordprocessingml/2006/main" xmlns:w14="http://schemas.microsoft.com/office/word/2010/wordml" xmlns:w15="http://schemas.microsoft.com/office/word/2012/wordml" xmlns:w16se="http://schemas.microsoft.com/office/word/2015/wordml/symex" xmlns:wpg="http://schemas.microsoft.com/office/word/2010/wordprocessingGroup" xmlns:wpi="http://schemas.microsoft.com/office/word/2010/wordprocessingInk" xmlns:wne="http://schemas.microsoft.com/office/word/2006/wordml" xmlns:wps="http://schemas.microsoft.com/office/word/2010/wordprocessingShape" mc:Ignorable="w14 w15 w16se wp14">
-  <w15:person w15:author="William D">
-    <w15:presenceInfo w15:providerId="Windows Live" w15:userId="82861fdd71f42723"/>
-  </w15:person>
-</w15:people>
-</file>
-
 <file path=word/styles.xml><?xml version="1.0" encoding="utf-8"?>
-<w:styles xmlns:mc="http://schemas.openxmlformats.org/markup-compatibility/2006" xmlns:r="http://schemas.openxmlformats.org/officeDocument/2006/relationships" xmlns:w="http://schemas.openxmlformats.org/wordprocessingml/2006/main" xmlns:w14="http://schemas.microsoft.com/office/word/2010/wordml" xmlns:w15="http://schemas.microsoft.com/office/word/2012/wordml" xmlns:w16se="http://schemas.microsoft.com/office/word/2015/wordml/symex" mc:Ignorable="w14 w15 w16se">
+<w:styles xmlns:mc="http://schemas.openxmlformats.org/markup-compatibility/2006" xmlns:r="http://schemas.openxmlformats.org/officeDocument/2006/relationships" xmlns:w="http://schemas.openxmlformats.org/wordprocessingml/2006/main" xmlns:w14="http://schemas.microsoft.com/office/word/2010/wordml" xmlns:w15="http://schemas.microsoft.com/office/word/2012/wordml" mc:Ignorable="w14 w15">
   <w:docDefaults>
     <w:rPrDefault>
       <w:rPr>
@@ -967,7 +1053,7 @@
       </w:pPr>
     </w:pPrDefault>
   </w:docDefaults>
-  <w:latentStyles w:defLockedState="0" w:defUIPriority="99" w:defSemiHidden="0" w:defUnhideWhenUsed="0" w:defQFormat="0" w:count="374">
+  <w:latentStyles w:defLockedState="0" w:defUIPriority="99" w:defSemiHidden="0" w:defUnhideWhenUsed="0" w:defQFormat="0" w:count="371">
     <w:lsdException w:name="Normal" w:uiPriority="0" w:qFormat="1"/>
     <w:lsdException w:name="heading 1" w:uiPriority="0" w:qFormat="1"/>
     <w:lsdException w:name="heading 2" w:semiHidden="1" w:uiPriority="0" w:unhideWhenUsed="1" w:qFormat="1"/>
@@ -1339,9 +1425,6 @@
     <w:lsdException w:name="List Table 5 Dark Accent 6" w:uiPriority="50"/>
     <w:lsdException w:name="List Table 6 Colorful Accent 6" w:uiPriority="51"/>
     <w:lsdException w:name="List Table 7 Colorful Accent 6" w:uiPriority="52"/>
-    <w:lsdException w:name="Mention" w:semiHidden="1" w:unhideWhenUsed="1"/>
-    <w:lsdException w:name="Smart Hyperlink" w:semiHidden="1" w:unhideWhenUsed="1"/>
-    <w:lsdException w:name="Hashtag" w:semiHidden="1" w:unhideWhenUsed="1"/>
   </w:latentStyles>
   <w:style w:type="paragraph" w:default="1" w:styleId="Normal">
     <w:name w:val="Normal"/>
@@ -1523,6 +1606,36 @@
       <w:color w:val="000000"/>
       <w:sz w:val="18"/>
       <w:szCs w:val="18"/>
+    </w:rPr>
+  </w:style>
+  <w:style w:type="paragraph" w:styleId="CommentSubject">
+    <w:name w:val="annotation subject"/>
+    <w:basedOn w:val="CommentText"/>
+    <w:next w:val="CommentText"/>
+    <w:link w:val="CommentSubjectChar"/>
+    <w:uiPriority w:val="99"/>
+    <w:semiHidden/>
+    <w:unhideWhenUsed/>
+    <w:rsid w:val="00223294"/>
+    <w:rPr>
+      <w:b/>
+      <w:bCs/>
+    </w:rPr>
+  </w:style>
+  <w:style w:type="character" w:customStyle="1" w:styleId="CommentSubjectChar">
+    <w:name w:val="Comment Subject Char"/>
+    <w:basedOn w:val="CommentTextChar"/>
+    <w:link w:val="CommentSubject"/>
+    <w:uiPriority w:val="99"/>
+    <w:semiHidden/>
+    <w:rsid w:val="00223294"/>
+    <w:rPr>
+      <w:rFonts w:ascii="Arial" w:eastAsia="Arial" w:hAnsi="Arial" w:cs="Arial"/>
+      <w:b/>
+      <w:bCs/>
+      <w:color w:val="000000"/>
+      <w:sz w:val="20"/>
+      <w:szCs w:val="20"/>
     </w:rPr>
   </w:style>
 </w:styles>

</xml_diff>

<commit_message>
Move all textual changes from subdocs up to main SRS document. Also move styling changes down to subdocs when needed
</commit_message>
<xml_diff>
--- a/SubSections/6 - Quality attributes.docx
+++ b/SubSections/6 - Quality attributes.docx
@@ -1,20 +1,14 @@
 
 <file path=word/document.xml><?xml version="1.0" encoding="utf-8"?>
-<w:document xmlns:wpc="http://schemas.microsoft.com/office/word/2010/wordprocessingCanvas" xmlns:mc="http://schemas.openxmlformats.org/markup-compatibility/2006" xmlns:o="urn:schemas-microsoft-com:office:office" xmlns:r="http://schemas.openxmlformats.org/officeDocument/2006/relationships" xmlns:m="http://schemas.openxmlformats.org/officeDocument/2006/math" xmlns:v="urn:schemas-microsoft-com:vml" xmlns:wp14="http://schemas.microsoft.com/office/word/2010/wordprocessingDrawing" xmlns:wp="http://schemas.openxmlformats.org/drawingml/2006/wordprocessingDrawing" xmlns:w10="urn:schemas-microsoft-com:office:word" xmlns:w="http://schemas.openxmlformats.org/wordprocessingml/2006/main" xmlns:w14="http://schemas.microsoft.com/office/word/2010/wordml" xmlns:w15="http://schemas.microsoft.com/office/word/2012/wordml" xmlns:wpg="http://schemas.microsoft.com/office/word/2010/wordprocessingGroup" xmlns:wpi="http://schemas.microsoft.com/office/word/2010/wordprocessingInk" xmlns:wne="http://schemas.microsoft.com/office/word/2006/wordml" xmlns:wps="http://schemas.microsoft.com/office/word/2010/wordprocessingShape" mc:Ignorable="w14 w15 wp14">
+<w:document xmlns:wpc="http://schemas.microsoft.com/office/word/2010/wordprocessingCanvas" xmlns:cx="http://schemas.microsoft.com/office/drawing/2014/chartex" xmlns:cx1="http://schemas.microsoft.com/office/drawing/2015/9/8/chartex" xmlns:cx2="http://schemas.microsoft.com/office/drawing/2015/10/21/chartex" xmlns:cx3="http://schemas.microsoft.com/office/drawing/2016/5/9/chartex" xmlns:cx4="http://schemas.microsoft.com/office/drawing/2016/5/10/chartex" xmlns:cx5="http://schemas.microsoft.com/office/drawing/2016/5/11/chartex" xmlns:cx6="http://schemas.microsoft.com/office/drawing/2016/5/12/chartex" xmlns:cx7="http://schemas.microsoft.com/office/drawing/2016/5/13/chartex" xmlns:cx8="http://schemas.microsoft.com/office/drawing/2016/5/14/chartex" xmlns:mc="http://schemas.openxmlformats.org/markup-compatibility/2006" xmlns:o="urn:schemas-microsoft-com:office:office" xmlns:r="http://schemas.openxmlformats.org/officeDocument/2006/relationships" xmlns:m="http://schemas.openxmlformats.org/officeDocument/2006/math" xmlns:v="urn:schemas-microsoft-com:vml" xmlns:wp14="http://schemas.microsoft.com/office/word/2010/wordprocessingDrawing" xmlns:wp="http://schemas.openxmlformats.org/drawingml/2006/wordprocessingDrawing" xmlns:w10="urn:schemas-microsoft-com:office:word" xmlns:w="http://schemas.openxmlformats.org/wordprocessingml/2006/main" xmlns:w14="http://schemas.microsoft.com/office/word/2010/wordml" xmlns:w15="http://schemas.microsoft.com/office/word/2012/wordml" xmlns:w16se="http://schemas.microsoft.com/office/word/2015/wordml/symex" xmlns:wpg="http://schemas.microsoft.com/office/word/2010/wordprocessingGroup" xmlns:wpi="http://schemas.microsoft.com/office/word/2010/wordprocessingInk" xmlns:wne="http://schemas.microsoft.com/office/word/2006/wordml" xmlns:wps="http://schemas.microsoft.com/office/word/2010/wordprocessingShape" mc:Ignorable="w14 w15 w16se wp14">
   <w:body>
     <w:p>
       <w:pPr>
         <w:pStyle w:val="Heading1"/>
         <w:contextualSpacing w:val="0"/>
-        <w:rPr>
-          <w:rFonts w:ascii="Times New Roman" w:hAnsi="Times New Roman" w:cs="Times New Roman"/>
-        </w:rPr>
       </w:pPr>
       <w:bookmarkStart w:id="0" w:name="_Toc479328560"/>
       <w:r>
-        <w:rPr>
-          <w:rFonts w:ascii="Times New Roman" w:hAnsi="Times New Roman" w:cs="Times New Roman"/>
-        </w:rPr>
         <w:t>6. Quality attributes</w:t>
       </w:r>
       <w:bookmarkEnd w:id="0"/>
@@ -23,146 +17,33 @@
       <w:pPr>
         <w:pStyle w:val="Heading2"/>
         <w:contextualSpacing w:val="0"/>
-        <w:rPr>
-          <w:rFonts w:ascii="Times New Roman" w:hAnsi="Times New Roman" w:cs="Times New Roman"/>
-        </w:rPr>
       </w:pPr>
       <w:bookmarkStart w:id="1" w:name="_Toc479328561"/>
       <w:r>
-        <w:rPr>
-          <w:rFonts w:ascii="Times New Roman" w:hAnsi="Times New Roman" w:cs="Times New Roman"/>
-        </w:rPr>
         <w:t>6.1 Usability</w:t>
       </w:r>
       <w:bookmarkEnd w:id="1"/>
       <w:r>
-        <w:rPr>
-          <w:rFonts w:ascii="Times New Roman" w:hAnsi="Times New Roman" w:cs="Times New Roman"/>
-        </w:rPr>
         <w:t xml:space="preserve">   </w:t>
       </w:r>
     </w:p>
     <w:p>
-      <w:pPr>
-        <w:numPr>
-          <w:ilvl w:val="0"/>
-          <w:numId w:val="1"/>
-        </w:numPr>
-        <w:ind w:hanging="360"/>
-        <w:contextualSpacing/>
-        <w:rPr>
-          <w:rFonts w:ascii="Times New Roman" w:eastAsia="Times New Roman" w:hAnsi="Times New Roman" w:cs="Times New Roman"/>
-          <w:sz w:val="24"/>
-          <w:szCs w:val="24"/>
-        </w:rPr>
-      </w:pPr>
-      <w:r>
-        <w:rPr>
-          <w:rFonts w:ascii="Times New Roman" w:eastAsia="Times New Roman" w:hAnsi="Times New Roman" w:cs="Times New Roman"/>
-          <w:sz w:val="24"/>
-          <w:szCs w:val="24"/>
-        </w:rPr>
-        <w:t xml:space="preserve">Hornet CardGen shall allow an Office Administrator or Office Clerk to </w:t>
-      </w:r>
-      <w:r>
-        <w:rPr>
-          <w:rFonts w:ascii="Times New Roman" w:eastAsia="Times New Roman" w:hAnsi="Times New Roman" w:cs="Times New Roman"/>
-          <w:sz w:val="24"/>
-          <w:szCs w:val="24"/>
-        </w:rPr>
-        <w:t>generate</w:t>
-      </w:r>
-      <w:r>
-        <w:rPr>
-          <w:rFonts w:ascii="Times New Roman" w:eastAsia="Times New Roman" w:hAnsi="Times New Roman" w:cs="Times New Roman"/>
-          <w:sz w:val="24"/>
-          <w:szCs w:val="24"/>
-        </w:rPr>
-        <w:t xml:space="preserve"> all of their department’s FICs in a single interaction.</w:t>
-      </w:r>
-    </w:p>
-    <w:p>
-      <w:pPr>
-        <w:numPr>
-          <w:ilvl w:val="0"/>
-          <w:numId w:val="1"/>
-        </w:numPr>
-        <w:ind w:hanging="360"/>
-        <w:contextualSpacing/>
-        <w:rPr>
-          <w:rFonts w:ascii="Times New Roman" w:eastAsia="Times New Roman" w:hAnsi="Times New Roman" w:cs="Times New Roman"/>
-          <w:sz w:val="24"/>
-          <w:szCs w:val="24"/>
-        </w:rPr>
-      </w:pPr>
-      <w:r>
-        <w:rPr>
-          <w:rFonts w:ascii="Times New Roman" w:eastAsia="Times New Roman" w:hAnsi="Times New Roman" w:cs="Times New Roman"/>
-          <w:sz w:val="24"/>
-          <w:szCs w:val="24"/>
-        </w:rPr>
-        <w:t>Hornet CardGen shall allow an Office Admini</w:t>
-      </w:r>
-      <w:r>
-        <w:rPr>
-          <w:rFonts w:ascii="Times New Roman" w:eastAsia="Times New Roman" w:hAnsi="Times New Roman" w:cs="Times New Roman"/>
-          <w:sz w:val="24"/>
-          <w:szCs w:val="24"/>
-        </w:rPr>
-        <w:t>strator or Office Clerk to generate</w:t>
-      </w:r>
-      <w:r>
-        <w:rPr>
-          <w:rFonts w:ascii="Times New Roman" w:eastAsia="Times New Roman" w:hAnsi="Times New Roman" w:cs="Times New Roman"/>
-          <w:sz w:val="24"/>
-          <w:szCs w:val="24"/>
-        </w:rPr>
-        <w:t xml:space="preserve"> selected FICs in a single interaction.</w:t>
-      </w:r>
-    </w:p>
-    <w:p>
-      <w:pPr>
-        <w:numPr>
-          <w:ilvl w:val="0"/>
-          <w:numId w:val="1"/>
-        </w:numPr>
-        <w:ind w:hanging="360"/>
-        <w:contextualSpacing/>
-        <w:rPr>
-          <w:rFonts w:ascii="Times New Roman" w:eastAsia="Times New Roman" w:hAnsi="Times New Roman" w:cs="Times New Roman"/>
-          <w:sz w:val="24"/>
-          <w:szCs w:val="24"/>
-        </w:rPr>
-      </w:pPr>
-      <w:r>
-        <w:rPr>
-          <w:rFonts w:ascii="Times New Roman" w:eastAsia="Times New Roman" w:hAnsi="Times New Roman" w:cs="Times New Roman"/>
-          <w:sz w:val="24"/>
-          <w:szCs w:val="24"/>
-        </w:rPr>
+      <w:r>
+        <w:t>Hornet CardGen shall allow an Office Administrator or Office Clerk to generate all of their department’s FICs in a single interaction.</w:t>
+      </w:r>
+    </w:p>
+    <w:p>
+      <w:r>
+        <w:t>Hornet CardGen shall allow an Office Administrator or Office Clerk to generate selected FICs in a single interaction.</w:t>
+      </w:r>
+    </w:p>
+    <w:p>
+      <w:r>
         <w:t>Hornet CardGen shall allow an Office Administrator to change the faculty information.</w:t>
       </w:r>
     </w:p>
     <w:p>
-      <w:pPr>
-        <w:numPr>
-          <w:ilvl w:val="0"/>
-          <w:numId w:val="1"/>
-        </w:numPr>
-        <w:ind w:hanging="360"/>
-        <w:contextualSpacing/>
-        <w:rPr>
-          <w:rFonts w:ascii="Times New Roman" w:eastAsia="Times New Roman" w:hAnsi="Times New Roman" w:cs="Times New Roman"/>
-          <w:sz w:val="24"/>
-          <w:szCs w:val="24"/>
-        </w:rPr>
-      </w:pPr>
-      <w:r>
-        <w:rPr>
-          <w:rFonts w:ascii="Times New Roman" w:eastAsia="Times New Roman" w:hAnsi="Times New Roman" w:cs="Times New Roman"/>
-          <w:sz w:val="24"/>
-          <w:szCs w:val="24"/>
-        </w:rPr>
+      <w:r>
         <w:t>Hornet CardGen shall allow an Office clerk to change a faculty member’s office hours.</w:t>
       </w:r>
     </w:p>
@@ -170,45 +51,18 @@
       <w:pPr>
         <w:pStyle w:val="Heading2"/>
         <w:contextualSpacing w:val="0"/>
-        <w:rPr>
-          <w:rFonts w:ascii="Times New Roman" w:hAnsi="Times New Roman" w:cs="Times New Roman"/>
-        </w:rPr>
       </w:pPr>
       <w:bookmarkStart w:id="2" w:name="_Toc479328562"/>
       <w:r>
-        <w:rPr>
-          <w:rFonts w:ascii="Times New Roman" w:hAnsi="Times New Roman" w:cs="Times New Roman"/>
-        </w:rPr>
         <w:t>6.2 Performance</w:t>
       </w:r>
       <w:bookmarkEnd w:id="2"/>
       <w:r>
-        <w:rPr>
-          <w:rFonts w:ascii="Times New Roman" w:hAnsi="Times New Roman" w:cs="Times New Roman"/>
-        </w:rPr>
         <w:t xml:space="preserve">   </w:t>
       </w:r>
     </w:p>
     <w:p>
-      <w:pPr>
-        <w:numPr>
-          <w:ilvl w:val="0"/>
-          <w:numId w:val="3"/>
-        </w:numPr>
-        <w:ind w:hanging="360"/>
-        <w:contextualSpacing/>
-        <w:rPr>
-          <w:rFonts w:ascii="Times New Roman" w:eastAsia="Times New Roman" w:hAnsi="Times New Roman" w:cs="Times New Roman"/>
-          <w:sz w:val="24"/>
-          <w:szCs w:val="24"/>
-        </w:rPr>
-      </w:pPr>
-      <w:r>
-        <w:rPr>
-          <w:rFonts w:ascii="Times New Roman" w:eastAsia="Times New Roman" w:hAnsi="Times New Roman" w:cs="Times New Roman"/>
-          <w:sz w:val="24"/>
-          <w:szCs w:val="24"/>
-        </w:rPr>
+      <w:r>
         <w:t xml:space="preserve">The system shall display changes made to faculty information within 5 seconds after the user submits the change request. </w:t>
       </w:r>
     </w:p>
@@ -216,110 +70,33 @@
       <w:pPr>
         <w:pStyle w:val="Heading2"/>
         <w:contextualSpacing w:val="0"/>
-        <w:rPr>
-          <w:rFonts w:ascii="Times New Roman" w:hAnsi="Times New Roman" w:cs="Times New Roman"/>
-        </w:rPr>
       </w:pPr>
       <w:bookmarkStart w:id="3" w:name="_Toc479328563"/>
       <w:r>
-        <w:rPr>
-          <w:rFonts w:ascii="Times New Roman" w:hAnsi="Times New Roman" w:cs="Times New Roman"/>
-        </w:rPr>
         <w:t>6.3 Security</w:t>
       </w:r>
       <w:bookmarkEnd w:id="3"/>
       <w:r>
-        <w:rPr>
-          <w:rFonts w:ascii="Times New Roman" w:hAnsi="Times New Roman" w:cs="Times New Roman"/>
-        </w:rPr>
         <w:t xml:space="preserve">   </w:t>
       </w:r>
     </w:p>
     <w:p>
-      <w:pPr>
-        <w:numPr>
-          <w:ilvl w:val="0"/>
-          <w:numId w:val="2"/>
-        </w:numPr>
-        <w:ind w:hanging="360"/>
-        <w:contextualSpacing/>
-        <w:rPr>
-          <w:rFonts w:ascii="Times New Roman" w:eastAsia="Times New Roman" w:hAnsi="Times New Roman" w:cs="Times New Roman"/>
-        </w:rPr>
-      </w:pPr>
-      <w:r>
-        <w:rPr>
-          <w:rFonts w:ascii="Times New Roman" w:eastAsia="Times New Roman" w:hAnsi="Times New Roman" w:cs="Times New Roman"/>
-          <w:sz w:val="24"/>
-          <w:szCs w:val="24"/>
-        </w:rPr>
+      <w:r>
         <w:t>Users shall be required to log on to Hornet CardGen to perform all operations.</w:t>
       </w:r>
     </w:p>
     <w:p>
-      <w:pPr>
-        <w:numPr>
-          <w:ilvl w:val="0"/>
-          <w:numId w:val="2"/>
-        </w:numPr>
-        <w:ind w:hanging="360"/>
-        <w:contextualSpacing/>
-        <w:rPr>
-          <w:rFonts w:ascii="Times New Roman" w:eastAsia="Times New Roman" w:hAnsi="Times New Roman" w:cs="Times New Roman"/>
-        </w:rPr>
-      </w:pPr>
-      <w:bookmarkStart w:id="4" w:name="_GoBack"/>
-      <w:bookmarkEnd w:id="4"/>
-      <w:r>
-        <w:rPr>
-          <w:rFonts w:ascii="Times New Roman" w:eastAsia="Times New Roman" w:hAnsi="Times New Roman" w:cs="Times New Roman"/>
-          <w:sz w:val="24"/>
-          <w:szCs w:val="24"/>
-        </w:rPr>
+      <w:r>
         <w:t>Office Administrators shall be permitted to change the faculty information of their own department.</w:t>
       </w:r>
     </w:p>
     <w:p>
-      <w:pPr>
-        <w:numPr>
-          <w:ilvl w:val="0"/>
-          <w:numId w:val="2"/>
-        </w:numPr>
-        <w:ind w:hanging="360"/>
-        <w:contextualSpacing/>
-        <w:rPr>
-          <w:rFonts w:ascii="Times New Roman" w:eastAsia="Times New Roman" w:hAnsi="Times New Roman" w:cs="Times New Roman"/>
-          <w:sz w:val="24"/>
-          <w:szCs w:val="24"/>
-        </w:rPr>
-      </w:pPr>
-      <w:r>
-        <w:rPr>
-          <w:rFonts w:ascii="Times New Roman" w:eastAsia="Times New Roman" w:hAnsi="Times New Roman" w:cs="Times New Roman"/>
-          <w:sz w:val="24"/>
-          <w:szCs w:val="24"/>
-        </w:rPr>
+      <w:r>
         <w:t>The Office Clerk shall only be permitted to change faculty office hours of their own department.</w:t>
       </w:r>
     </w:p>
     <w:p>
-      <w:pPr>
-        <w:numPr>
-          <w:ilvl w:val="0"/>
-          <w:numId w:val="2"/>
-        </w:numPr>
-        <w:ind w:hanging="360"/>
-        <w:contextualSpacing/>
-        <w:rPr>
-          <w:rFonts w:ascii="Times New Roman" w:eastAsia="Times New Roman" w:hAnsi="Times New Roman" w:cs="Times New Roman"/>
-        </w:rPr>
-      </w:pPr>
-      <w:r>
-        <w:rPr>
-          <w:rFonts w:ascii="Times New Roman" w:eastAsia="Times New Roman" w:hAnsi="Times New Roman" w:cs="Times New Roman"/>
-          <w:sz w:val="24"/>
-          <w:szCs w:val="24"/>
-        </w:rPr>
+      <w:r>
         <w:t>Office Administrators and Office Clerks shall be limited to viewing information of their own department.</w:t>
       </w:r>
     </w:p>
@@ -327,39 +104,18 @@
       <w:pPr>
         <w:pStyle w:val="Heading2"/>
         <w:contextualSpacing w:val="0"/>
-        <w:rPr>
-          <w:rFonts w:ascii="Times New Roman" w:hAnsi="Times New Roman" w:cs="Times New Roman"/>
-        </w:rPr>
-      </w:pPr>
-      <w:bookmarkStart w:id="5" w:name="_Toc479328564"/>
-      <w:r>
-        <w:rPr>
-          <w:rFonts w:ascii="Times New Roman" w:hAnsi="Times New Roman" w:cs="Times New Roman"/>
-        </w:rPr>
+      </w:pPr>
+      <w:bookmarkStart w:id="4" w:name="_Toc479328564"/>
+      <w:r>
         <w:t>6.4 Safety</w:t>
       </w:r>
-      <w:bookmarkEnd w:id="5"/>
-      <w:r>
-        <w:rPr>
-          <w:rFonts w:ascii="Times New Roman" w:hAnsi="Times New Roman" w:cs="Times New Roman"/>
-        </w:rPr>
+      <w:bookmarkEnd w:id="4"/>
+      <w:r>
         <w:t xml:space="preserve">   </w:t>
       </w:r>
     </w:p>
     <w:p>
-      <w:pPr>
-        <w:rPr>
-          <w:rFonts w:ascii="Times New Roman" w:hAnsi="Times New Roman" w:cs="Times New Roman"/>
-          <w:sz w:val="24"/>
-          <w:szCs w:val="24"/>
-        </w:rPr>
-      </w:pPr>
-      <w:r>
-        <w:rPr>
-          <w:rFonts w:ascii="Times New Roman" w:hAnsi="Times New Roman" w:cs="Times New Roman"/>
-          <w:sz w:val="24"/>
-          <w:szCs w:val="24"/>
-        </w:rPr>
+      <w:r>
         <w:t xml:space="preserve">There are no safety requirements. </w:t>
       </w:r>
     </w:p>
@@ -367,46 +123,20 @@
       <w:pPr>
         <w:pStyle w:val="Heading2"/>
         <w:contextualSpacing w:val="0"/>
-        <w:rPr>
-          <w:rFonts w:ascii="Times New Roman" w:hAnsi="Times New Roman" w:cs="Times New Roman"/>
-        </w:rPr>
-      </w:pPr>
-      <w:bookmarkStart w:id="6" w:name="_l2d16y4p1szu" w:colFirst="0" w:colLast="0"/>
-      <w:bookmarkStart w:id="7" w:name="_Toc479328565"/>
+      </w:pPr>
+      <w:bookmarkStart w:id="5" w:name="_l2d16y4p1szu" w:colFirst="0" w:colLast="0"/>
+      <w:bookmarkStart w:id="6" w:name="_Toc479328565"/>
+      <w:bookmarkEnd w:id="5"/>
+      <w:r>
+        <w:t>6.5 Availability</w:t>
+      </w:r>
       <w:bookmarkEnd w:id="6"/>
       <w:r>
-        <w:rPr>
-          <w:rFonts w:ascii="Times New Roman" w:hAnsi="Times New Roman" w:cs="Times New Roman"/>
-        </w:rPr>
-        <w:t>6.5 Availability</w:t>
-      </w:r>
-      <w:bookmarkEnd w:id="7"/>
-      <w:r>
-        <w:rPr>
-          <w:rFonts w:ascii="Times New Roman" w:hAnsi="Times New Roman" w:cs="Times New Roman"/>
-        </w:rPr>
         <w:t xml:space="preserve">   </w:t>
       </w:r>
     </w:p>
     <w:p>
-      <w:pPr>
-        <w:pStyle w:val="ListParagraph"/>
-        <w:numPr>
-          <w:ilvl w:val="0"/>
-          <w:numId w:val="4"/>
-        </w:numPr>
-        <w:rPr>
-          <w:rFonts w:ascii="Times New Roman" w:hAnsi="Times New Roman" w:cs="Times New Roman"/>
-          <w:sz w:val="24"/>
-          <w:szCs w:val="24"/>
-        </w:rPr>
-      </w:pPr>
-      <w:r>
-        <w:rPr>
-          <w:rFonts w:ascii="Times New Roman" w:hAnsi="Times New Roman" w:cs="Times New Roman"/>
-          <w:sz w:val="24"/>
-          <w:szCs w:val="24"/>
-        </w:rPr>
+      <w:r>
         <w:t>Hornet CardGen shall be available during standard department office hours between 9:00 A.M. and 5:00 P.M. local time, excluding scheduled maintenance windows.</w:t>
       </w:r>
     </w:p>
@@ -414,86 +144,24 @@
       <w:pPr>
         <w:pStyle w:val="Heading2"/>
         <w:contextualSpacing w:val="0"/>
-        <w:rPr>
-          <w:rFonts w:ascii="Times New Roman" w:hAnsi="Times New Roman" w:cs="Times New Roman"/>
-        </w:rPr>
-      </w:pPr>
-      <w:bookmarkStart w:id="8" w:name="_ancw5p3up10n" w:colFirst="0" w:colLast="0"/>
-      <w:bookmarkStart w:id="9" w:name="_Toc479328566"/>
+      </w:pPr>
+      <w:bookmarkStart w:id="7" w:name="_ancw5p3up10n" w:colFirst="0" w:colLast="0"/>
+      <w:bookmarkStart w:id="8" w:name="_Toc479328566"/>
+      <w:bookmarkEnd w:id="7"/>
+      <w:r>
+        <w:t>6.6 Robustness</w:t>
+      </w:r>
       <w:bookmarkEnd w:id="8"/>
       <w:r>
-        <w:rPr>
-          <w:rFonts w:ascii="Times New Roman" w:hAnsi="Times New Roman" w:cs="Times New Roman"/>
-        </w:rPr>
-        <w:t>6.6 Robustness</w:t>
-      </w:r>
+        <w:t xml:space="preserve">   </w:t>
+      </w:r>
+    </w:p>
+    <w:p>
+      <w:r>
+        <w:t>Hornet CardGen shall handle improperly formatted import files by providing an error message, which requests for the import file to adhere to the registrar’s standard format.</w:t>
+      </w:r>
+      <w:bookmarkStart w:id="9" w:name="_GoBack"/>
       <w:bookmarkEnd w:id="9"/>
-      <w:r>
-        <w:rPr>
-          <w:rFonts w:ascii="Times New Roman" w:hAnsi="Times New Roman" w:cs="Times New Roman"/>
-        </w:rPr>
-        <w:t xml:space="preserve">   </w:t>
-      </w:r>
-    </w:p>
-    <w:p>
-      <w:pPr>
-        <w:pStyle w:val="ListParagraph"/>
-        <w:numPr>
-          <w:ilvl w:val="0"/>
-          <w:numId w:val="5"/>
-        </w:numPr>
-        <w:rPr>
-          <w:rFonts w:ascii="Times New Roman" w:hAnsi="Times New Roman" w:cs="Times New Roman"/>
-          <w:sz w:val="24"/>
-          <w:szCs w:val="24"/>
-        </w:rPr>
-      </w:pPr>
-      <w:r>
-        <w:rPr>
-          <w:rFonts w:ascii="Times New Roman" w:hAnsi="Times New Roman" w:cs="Times New Roman"/>
-          <w:sz w:val="24"/>
-          <w:szCs w:val="24"/>
-        </w:rPr>
-        <w:t>Hornet CardGen shall handle improperly formatted import files by providing an error message, which requests for the import file to adhere to the registrar’s standard format.</w:t>
-      </w:r>
-    </w:p>
-    <w:p>
-      <w:pPr>
-        <w:pStyle w:val="Heading2"/>
-        <w:contextualSpacing w:val="0"/>
-        <w:rPr>
-          <w:rFonts w:ascii="Times New Roman" w:hAnsi="Times New Roman" w:cs="Times New Roman"/>
-        </w:rPr>
-      </w:pPr>
-      <w:bookmarkStart w:id="10" w:name="_Toc479328567"/>
-      <w:r>
-        <w:rPr>
-          <w:rFonts w:ascii="Times New Roman" w:hAnsi="Times New Roman" w:cs="Times New Roman"/>
-        </w:rPr>
-        <w:lastRenderedPageBreak/>
-        <w:t>6.x [more]</w:t>
-      </w:r>
-      <w:bookmarkEnd w:id="10"/>
-    </w:p>
-    <w:p>
-      <w:pPr>
-        <w:rPr>
-          <w:rFonts w:ascii="Times New Roman" w:hAnsi="Times New Roman" w:cs="Times New Roman"/>
-        </w:rPr>
-      </w:pPr>
-      <w:r>
-        <w:rPr>
-          <w:rFonts w:ascii="Times New Roman" w:hAnsi="Times New Roman" w:cs="Times New Roman"/>
-        </w:rPr>
-        <w:t xml:space="preserve">Text </w:t>
-      </w:r>
-    </w:p>
-    <w:p>
-      <w:pPr>
-        <w:rPr>
-          <w:rFonts w:ascii="Times New Roman" w:hAnsi="Times New Roman" w:cs="Times New Roman"/>
-        </w:rPr>
-      </w:pPr>
     </w:p>
     <w:sectPr>
       <w:pgSz w:w="12240" w:h="15840"/>
@@ -506,7 +174,7 @@
 </file>
 
 <file path=word/numbering.xml><?xml version="1.0" encoding="utf-8"?>
-<w:numbering xmlns:wpc="http://schemas.microsoft.com/office/word/2010/wordprocessingCanvas" xmlns:mc="http://schemas.openxmlformats.org/markup-compatibility/2006" xmlns:o="urn:schemas-microsoft-com:office:office" xmlns:r="http://schemas.openxmlformats.org/officeDocument/2006/relationships" xmlns:m="http://schemas.openxmlformats.org/officeDocument/2006/math" xmlns:v="urn:schemas-microsoft-com:vml" xmlns:wp14="http://schemas.microsoft.com/office/word/2010/wordprocessingDrawing" xmlns:wp="http://schemas.openxmlformats.org/drawingml/2006/wordprocessingDrawing" xmlns:w10="urn:schemas-microsoft-com:office:word" xmlns:w="http://schemas.openxmlformats.org/wordprocessingml/2006/main" xmlns:w14="http://schemas.microsoft.com/office/word/2010/wordml" xmlns:w15="http://schemas.microsoft.com/office/word/2012/wordml" xmlns:wpg="http://schemas.microsoft.com/office/word/2010/wordprocessingGroup" xmlns:wpi="http://schemas.microsoft.com/office/word/2010/wordprocessingInk" xmlns:wne="http://schemas.microsoft.com/office/word/2006/wordml" xmlns:wps="http://schemas.microsoft.com/office/word/2010/wordprocessingShape" mc:Ignorable="w14 w15 wp14">
+<w:numbering xmlns:wpc="http://schemas.microsoft.com/office/word/2010/wordprocessingCanvas" xmlns:cx="http://schemas.microsoft.com/office/drawing/2014/chartex" xmlns:cx1="http://schemas.microsoft.com/office/drawing/2015/9/8/chartex" xmlns:cx2="http://schemas.microsoft.com/office/drawing/2015/10/21/chartex" xmlns:cx3="http://schemas.microsoft.com/office/drawing/2016/5/9/chartex" xmlns:cx4="http://schemas.microsoft.com/office/drawing/2016/5/10/chartex" xmlns:cx5="http://schemas.microsoft.com/office/drawing/2016/5/11/chartex" xmlns:cx6="http://schemas.microsoft.com/office/drawing/2016/5/12/chartex" xmlns:cx7="http://schemas.microsoft.com/office/drawing/2016/5/13/chartex" xmlns:cx8="http://schemas.microsoft.com/office/drawing/2016/5/14/chartex" xmlns:mc="http://schemas.openxmlformats.org/markup-compatibility/2006" xmlns:o="urn:schemas-microsoft-com:office:office" xmlns:r="http://schemas.openxmlformats.org/officeDocument/2006/relationships" xmlns:m="http://schemas.openxmlformats.org/officeDocument/2006/math" xmlns:v="urn:schemas-microsoft-com:vml" xmlns:wp14="http://schemas.microsoft.com/office/word/2010/wordprocessingDrawing" xmlns:wp="http://schemas.openxmlformats.org/drawingml/2006/wordprocessingDrawing" xmlns:w10="urn:schemas-microsoft-com:office:word" xmlns:w="http://schemas.openxmlformats.org/wordprocessingml/2006/main" xmlns:w14="http://schemas.microsoft.com/office/word/2010/wordml" xmlns:w15="http://schemas.microsoft.com/office/word/2012/wordml" xmlns:w16se="http://schemas.microsoft.com/office/word/2015/wordml/symex" xmlns:wpg="http://schemas.microsoft.com/office/word/2010/wordprocessingGroup" xmlns:wpi="http://schemas.microsoft.com/office/word/2010/wordprocessingInk" xmlns:wne="http://schemas.microsoft.com/office/word/2006/wordml" xmlns:wps="http://schemas.microsoft.com/office/word/2010/wordprocessingShape" mc:Ignorable="w14 w15 w16se wp14">
   <w:abstractNum w:abstractNumId="0" w15:restartNumberingAfterBreak="0">
     <w:nsid w:val="0251083A"/>
     <w:multiLevelType w:val="hybridMultilevel"/>
@@ -1037,7 +705,7 @@
 </file>
 
 <file path=word/styles.xml><?xml version="1.0" encoding="utf-8"?>
-<w:styles xmlns:mc="http://schemas.openxmlformats.org/markup-compatibility/2006" xmlns:r="http://schemas.openxmlformats.org/officeDocument/2006/relationships" xmlns:w="http://schemas.openxmlformats.org/wordprocessingml/2006/main" xmlns:w14="http://schemas.microsoft.com/office/word/2010/wordml" xmlns:w15="http://schemas.microsoft.com/office/word/2012/wordml" mc:Ignorable="w14 w15">
+<w:styles xmlns:mc="http://schemas.openxmlformats.org/markup-compatibility/2006" xmlns:r="http://schemas.openxmlformats.org/officeDocument/2006/relationships" xmlns:w="http://schemas.openxmlformats.org/wordprocessingml/2006/main" xmlns:w14="http://schemas.microsoft.com/office/word/2010/wordml" xmlns:w15="http://schemas.microsoft.com/office/word/2012/wordml" xmlns:w16se="http://schemas.microsoft.com/office/word/2015/wordml/symex" mc:Ignorable="w14 w15 w16se">
   <w:docDefaults>
     <w:rPrDefault>
       <w:rPr>
@@ -1053,7 +721,7 @@
       </w:pPr>
     </w:pPrDefault>
   </w:docDefaults>
-  <w:latentStyles w:defLockedState="0" w:defUIPriority="99" w:defSemiHidden="0" w:defUnhideWhenUsed="0" w:defQFormat="0" w:count="371">
+  <w:latentStyles w:defLockedState="0" w:defUIPriority="99" w:defSemiHidden="0" w:defUnhideWhenUsed="0" w:defQFormat="0" w:count="374">
     <w:lsdException w:name="Normal" w:uiPriority="0" w:qFormat="1"/>
     <w:lsdException w:name="heading 1" w:uiPriority="0" w:qFormat="1"/>
     <w:lsdException w:name="heading 2" w:semiHidden="1" w:uiPriority="0" w:unhideWhenUsed="1" w:qFormat="1"/>
@@ -1159,7 +827,6 @@
     <w:lsdException w:name="HTML Sample" w:semiHidden="1" w:unhideWhenUsed="1"/>
     <w:lsdException w:name="HTML Typewriter" w:semiHidden="1" w:unhideWhenUsed="1"/>
     <w:lsdException w:name="HTML Variable" w:semiHidden="1" w:unhideWhenUsed="1"/>
-    <w:lsdException w:name="Normal Table" w:semiHidden="1" w:unhideWhenUsed="1"/>
     <w:lsdException w:name="annotation subject" w:semiHidden="1" w:unhideWhenUsed="1"/>
     <w:lsdException w:name="No List" w:semiHidden="1" w:unhideWhenUsed="1"/>
     <w:lsdException w:name="Outline List 1" w:semiHidden="1" w:unhideWhenUsed="1"/>
@@ -1204,7 +871,6 @@
     <w:lsdException w:name="Table Professional" w:semiHidden="1" w:unhideWhenUsed="1"/>
     <w:lsdException w:name="Table Subtle 1" w:semiHidden="1" w:unhideWhenUsed="1"/>
     <w:lsdException w:name="Table Subtle 2" w:semiHidden="1" w:unhideWhenUsed="1"/>
-    <w:lsdException w:name="Table Web 1" w:semiHidden="1" w:unhideWhenUsed="1"/>
     <w:lsdException w:name="Table Web 2" w:semiHidden="1" w:unhideWhenUsed="1"/>
     <w:lsdException w:name="Table Web 3" w:semiHidden="1" w:unhideWhenUsed="1"/>
     <w:lsdException w:name="Balloon Text" w:semiHidden="1" w:unhideWhenUsed="1"/>
@@ -1425,6 +1091,9 @@
     <w:lsdException w:name="List Table 5 Dark Accent 6" w:uiPriority="50"/>
     <w:lsdException w:name="List Table 6 Colorful Accent 6" w:uiPriority="51"/>
     <w:lsdException w:name="List Table 7 Colorful Accent 6" w:uiPriority="52"/>
+    <w:lsdException w:name="Mention" w:semiHidden="1" w:unhideWhenUsed="1"/>
+    <w:lsdException w:name="Smart Hyperlink" w:semiHidden="1" w:unhideWhenUsed="1"/>
+    <w:lsdException w:name="Hashtag" w:semiHidden="1" w:unhideWhenUsed="1"/>
   </w:latentStyles>
   <w:style w:type="paragraph" w:default="1" w:styleId="Normal">
     <w:name w:val="Normal"/>

</xml_diff>